<commit_message>
first pass of editing part_a
</commit_message>
<xml_diff>
--- a/Week4_AnalyzeProgrammingLanguage/Week4_UnderstandingCpp_PartA.docx
+++ b/Week4_AnalyzeProgrammingLanguage/Week4_UnderstandingCpp_PartA.docx
@@ -41,7 +41,16 @@
         <w:jc w:val="center"/>
       </w:pPr>
       <w:r>
-        <w:t>Some Date</w:t>
+        <w:t>March 31</w:t>
+      </w:r>
+      <w:r>
+        <w:rPr>
+          <w:vertAlign w:val="superscript"/>
+        </w:rPr>
+        <w:t>st</w:t>
+      </w:r>
+      <w:r>
+        <w:t>, 2019</w:t>
       </w:r>
     </w:p>
     <w:p>
@@ -77,13 +86,20 @@
         <w:ind w:firstLine="720"/>
       </w:pPr>
       <w:r>
-        <w:t>While computers can do amazing things, they are no smarter than elementary school children</w:t>
+        <w:t xml:space="preserve">While computers can do amazing </w:t>
+      </w:r>
+      <w:r>
+        <w:t>things,</w:t>
+      </w:r>
+      <w:r>
+        <w:t xml:space="preserve"> they are no smarter than elementary school children</w:t>
       </w:r>
       <w:sdt>
         <w:sdtPr>
           <w:id w:val="-210731660"/>
           <w:citation/>
         </w:sdtPr>
+        <w:sdtEndPr/>
         <w:sdtContent>
           <w:r>
             <w:fldChar w:fldCharType="begin"/>
@@ -112,7 +128,13 @@
         <w:t xml:space="preserve"> They can perform basic arithmetic and tell if two short series of bits match one another. </w:t>
       </w:r>
       <w:r>
-        <w:t xml:space="preserve">To make software as complex as say a modern web browser, it takes many layers of abstraction to build up primitives so that these very low-level operations can be appropriately orchestrated. </w:t>
+        <w:t xml:space="preserve">To make software as complex as say a modern web browser, it takes many layers of abstraction to build up primitives </w:t>
+      </w:r>
+      <w:r>
+        <w:t>by orchestrating very low-level operations</w:t>
+      </w:r>
+      <w:r>
+        <w:t xml:space="preserve">. </w:t>
       </w:r>
     </w:p>
     <w:p>
@@ -120,7 +142,28 @@
         <w:ind w:firstLine="720"/>
       </w:pPr>
       <w:r>
-        <w:t>At the lowest layer is the assembly language which represents the literal load and store binary words between memory and register</w:t>
+        <w:t xml:space="preserve">At the lowest layer is the assembly language which represents </w:t>
+      </w:r>
+      <w:r>
+        <w:t xml:space="preserve">individual </w:t>
+      </w:r>
+      <w:r>
+        <w:t xml:space="preserve">load and store </w:t>
+      </w:r>
+      <w:r>
+        <w:t xml:space="preserve">operations between </w:t>
+      </w:r>
+      <w:r>
+        <w:t xml:space="preserve">memory and </w:t>
+      </w:r>
+      <w:r>
+        <w:t xml:space="preserve">hardware </w:t>
+      </w:r>
+      <w:r>
+        <w:t>register</w:t>
+      </w:r>
+      <w:r>
+        <w:t>s</w:t>
       </w:r>
       <w:r>
         <w:t xml:space="preserve"> </w:t>
@@ -130,6 +173,7 @@
           <w:id w:val="2096589979"/>
           <w:citation/>
         </w:sdtPr>
+        <w:sdtEndPr/>
         <w:sdtContent>
           <w:r>
             <w:fldChar w:fldCharType="begin"/>
@@ -144,7 +188,7 @@
             <w:rPr>
               <w:noProof/>
             </w:rPr>
-            <w:t xml:space="preserve"> (Scott, 2015)</w:t>
+            <w:t>(Scott, 2015)</w:t>
           </w:r>
           <w:r>
             <w:fldChar w:fldCharType="end"/>
@@ -152,10 +196,36 @@
         </w:sdtContent>
       </w:sdt>
       <w:r>
-        <w:t>. These operations tend to align 1:1 with the processor’s specific implementation. Different processors have different instruction sets as they had different design goals. Consider the difference between RISC and CISC</w:t>
-      </w:r>
-      <w:r>
-        <w:t xml:space="preserve"> systems such as ARM and x86. ARM is used by mobile devices and has a finite power supply versus x86 is used for general purpose desktop machines.</w:t>
+        <w:t xml:space="preserve">. These </w:t>
+      </w:r>
+      <w:r>
+        <w:t xml:space="preserve">assembler </w:t>
+      </w:r>
+      <w:r>
+        <w:t>operations align with the processor’s specific implementation.</w:t>
+      </w:r>
+    </w:p>
+    <w:p>
+      <w:pPr>
+        <w:ind w:firstLine="720"/>
+      </w:pPr>
+      <w:r>
+        <w:t>Different processors have different instruction sets as they had different design goals. Consider the difference between RISC and CISC</w:t>
+      </w:r>
+      <w:r>
+        <w:t xml:space="preserve"> systems such as ARM and x86. ARM is used by mobile devices and has a finite power supply</w:t>
+      </w:r>
+      <w:r>
+        <w:t xml:space="preserve">-- </w:t>
+      </w:r>
+      <w:r>
+        <w:t xml:space="preserve">versus x86 is used </w:t>
+      </w:r>
+      <w:r>
+        <w:t xml:space="preserve">by </w:t>
+      </w:r>
+      <w:r>
+        <w:t>general purpose desktop machines.</w:t>
       </w:r>
     </w:p>
     <w:p>
@@ -171,7 +241,61 @@
         <w:ind w:firstLine="720"/>
       </w:pPr>
       <w:r>
-        <w:t>In the utopian model software is written once and able to run correctly on either the RISC or CISC processor. This led computer scientists to create higher-level languages, such as C and Fortran. Software written in these languages could then be transformed through a compiler into the target architecture.</w:t>
+        <w:t xml:space="preserve">In the utopian model software is written once and able to run correctly on </w:t>
+      </w:r>
+      <w:r>
+        <w:t>any</w:t>
+      </w:r>
+      <w:r>
+        <w:t xml:space="preserve"> RISC or CISC processor. </w:t>
+      </w:r>
+      <w:r>
+        <w:t xml:space="preserve">How the application differs should be a matter of performance not correctness. </w:t>
+      </w:r>
+      <w:r>
+        <w:t xml:space="preserve">This </w:t>
+      </w:r>
+      <w:r>
+        <w:t>helped steer developers</w:t>
+      </w:r>
+      <w:r>
+        <w:t xml:space="preserve"> </w:t>
+      </w:r>
+      <w:r>
+        <w:t xml:space="preserve">toward </w:t>
+      </w:r>
+      <w:r>
+        <w:t>higher-level</w:t>
+      </w:r>
+      <w:r>
+        <w:t xml:space="preserve"> </w:t>
+      </w:r>
+      <w:r>
+        <w:t xml:space="preserve">languages, such as C and Fortran. Software written in </w:t>
+      </w:r>
+      <w:r>
+        <w:t xml:space="preserve">a portable language can </w:t>
+      </w:r>
+      <w:r>
+        <w:t xml:space="preserve">then be transformed through a compiler into </w:t>
+      </w:r>
+      <w:r>
+        <w:t xml:space="preserve">the desired </w:t>
+      </w:r>
+      <w:r>
+        <w:t xml:space="preserve">target </w:t>
+      </w:r>
+      <w:r>
+        <w:t xml:space="preserve">assembly </w:t>
+      </w:r>
+      <w:r>
+        <w:t>architecture</w:t>
+      </w:r>
+      <w:r>
+        <w:t xml:space="preserve"> at build time</w:t>
+      </w:r>
+      <w:r>
+        <w:t>.</w:t>
       </w:r>
     </w:p>
     <w:p>
@@ -179,7 +303,36 @@
         <w:ind w:firstLine="720"/>
       </w:pPr>
       <w:r>
-        <w:t xml:space="preserve">Over time the need to write more complex abstractions gave rise to C++, which provided extensions to base C language. Examples include oriented design patterns, templating, and structured exception handling. </w:t>
+        <w:t>Over time the need to write more complex abstractions gave rise to C++, which provided extensions to base C language. Examples include oriented design patterns, templating, and structured exception handling</w:t>
+      </w:r>
+      <w:sdt>
+        <w:sdtPr>
+          <w:id w:val="-1300606852"/>
+          <w:citation/>
+        </w:sdtPr>
+        <w:sdtContent>
+          <w:r>
+            <w:fldChar w:fldCharType="begin"/>
+          </w:r>
+          <w:r>
+            <w:instrText xml:space="preserve"> CITATION Lib97 \l 1033 </w:instrText>
+          </w:r>
+          <w:r>
+            <w:fldChar w:fldCharType="separate"/>
+          </w:r>
+          <w:r>
+            <w:rPr>
+              <w:noProof/>
+            </w:rPr>
+            <w:t xml:space="preserve"> (Liberty, 1997)</w:t>
+          </w:r>
+          <w:r>
+            <w:fldChar w:fldCharType="end"/>
+          </w:r>
+        </w:sdtContent>
+      </w:sdt>
+      <w:r>
+        <w:t xml:space="preserve">. </w:t>
       </w:r>
     </w:p>
     <w:p>
@@ -187,18 +340,21 @@
         <w:ind w:firstLine="720"/>
       </w:pPr>
       <w:r>
-        <w:t>Initially t</w:t>
-      </w:r>
-      <w:bookmarkStart w:id="0" w:name="_GoBack"/>
-      <w:bookmarkEnd w:id="0"/>
-      <w:r>
-        <w:t>hese extensions were provided by compiling first from C++ to C and then C to assembly</w:t>
+        <w:lastRenderedPageBreak/>
+        <w:t xml:space="preserve">Initially these extensions were provided by compiling </w:t>
+      </w:r>
+      <w:r>
+        <w:t xml:space="preserve">the application </w:t>
+      </w:r>
+      <w:r>
+        <w:t>from C++ to C to assembly</w:t>
       </w:r>
       <w:sdt>
         <w:sdtPr>
           <w:id w:val="-1195226048"/>
           <w:citation/>
         </w:sdtPr>
+        <w:sdtEndPr/>
         <w:sdtContent>
           <w:r>
             <w:fldChar w:fldCharType="begin"/>
@@ -224,14 +380,34 @@
         <w:t>.</w:t>
       </w:r>
       <w:r>
-        <w:t xml:space="preserve"> Scott also describes that many prototype languages and even mainstream languages, such as Python, use this recursive compilation approach </w:t>
-      </w:r>
-    </w:p>
-    <w:p>
-      <w:r>
-        <w:lastRenderedPageBreak/>
+        <w:t xml:space="preserve"> Scott also </w:t>
+      </w:r>
+      <w:r>
+        <w:t>mentions</w:t>
+      </w:r>
+      <w:r>
+        <w:t xml:space="preserve"> that many prototype languages and even mainstream languages, such as Python, </w:t>
+      </w:r>
+      <w:r>
+        <w:t xml:space="preserve">continue to </w:t>
+      </w:r>
+      <w:r>
+        <w:t>use this recursive compilation approach</w:t>
+      </w:r>
+      <w:r>
+        <w:t>.</w:t>
+      </w:r>
+    </w:p>
+    <w:p>
+      <w:r>
         <w:tab/>
-        <w:t>There are higher level languages that have been built on-top of C++ such as C# or Java. However</w:t>
+        <w:t xml:space="preserve">There are higher level languages that have been built on-top of C++ such as C# </w:t>
+      </w:r>
+      <w:r>
+        <w:t>and</w:t>
+      </w:r>
+      <w:r>
+        <w:t xml:space="preserve"> Java. However</w:t>
       </w:r>
       <w:r>
         <w:t>,</w:t>
@@ -240,19 +416,25 @@
         <w:t xml:space="preserve"> C++ </w:t>
       </w:r>
       <w:r>
-        <w:t xml:space="preserve">is still the language of choice for many scenarios as it is the “highest low-level.” Since it can be translated into raw assembly language it can run virtually anywhere. Contrast that with Java which has a hard dependency on the </w:t>
-      </w:r>
-      <w:r>
-        <w:t>Java Virtual Machine (</w:t>
-      </w:r>
-      <w:r>
-        <w:t>JVM</w:t>
-      </w:r>
-      <w:r>
-        <w:t>)</w:t>
-      </w:r>
-      <w:r>
-        <w:t xml:space="preserve"> runtime.</w:t>
+        <w:t>is still the language of choice for many scenarios as it is the “highest low-level</w:t>
+      </w:r>
+      <w:r>
+        <w:t xml:space="preserve"> language</w:t>
+      </w:r>
+      <w:r>
+        <w:t xml:space="preserve">.” </w:t>
+      </w:r>
+      <w:r>
+        <w:t xml:space="preserve">The combination of abstract language constructs combined with the ability to compiled </w:t>
+      </w:r>
+      <w:r>
+        <w:t>into raw assembly language</w:t>
+      </w:r>
+      <w:r>
+        <w:t>-- allows for very complex solutions to be executed on virtually any compute environment</w:t>
+      </w:r>
+      <w:r>
+        <w:t xml:space="preserve">. </w:t>
       </w:r>
     </w:p>
     <w:p>
@@ -282,6 +464,7 @@
           <w:id w:val="1300114469"/>
           <w:citation/>
         </w:sdtPr>
+        <w:sdtEndPr/>
         <w:sdtContent>
           <w:r>
             <w:fldChar w:fldCharType="begin"/>
@@ -323,13 +506,54 @@
         <w:t xml:space="preserve">After the tool chains have executed the build engineer can transform the </w:t>
       </w:r>
       <w:r>
-        <w:t>IR into the next target. Perhaps it is an interop layer for the Java Native Interface (JNI) or into x86-64 assembly to be executed on a modern server. This cycle of consume, parse, emit continues until the abstractions have been properly generated or reduced.</w:t>
+        <w:t xml:space="preserve">IR into the next target. Perhaps </w:t>
+      </w:r>
+      <w:r>
+        <w:t xml:space="preserve">that next target is an </w:t>
+      </w:r>
+      <w:r>
+        <w:t>interop layer for the Java Native Interface (JNI) or x86-64 assembl</w:t>
+      </w:r>
+      <w:r>
+        <w:t xml:space="preserve">y. </w:t>
+      </w:r>
+      <w:r>
+        <w:t>The cycle of consume, parse, emit continues until the abstractions have been properly generated or reduced.</w:t>
+      </w:r>
+      <w:r>
+        <w:t xml:space="preserve"> Given the relative flexibility to this model, </w:t>
+      </w:r>
+      <w:r>
+        <w:t>selecting the</w:t>
+      </w:r>
+      <w:r>
+        <w:t xml:space="preserve"> final targets can be a business decision instead of a technical limitation</w:t>
+      </w:r>
+      <w:r>
+        <w:t xml:space="preserve">. </w:t>
       </w:r>
     </w:p>
     <w:p>
       <w:pPr>
         <w:jc w:val="center"/>
       </w:pPr>
+    </w:p>
+    <w:p>
+      <w:pPr>
+        <w:spacing w:line="259" w:lineRule="auto"/>
+      </w:pPr>
+      <w:r>
+        <w:br w:type="page"/>
+      </w:r>
+    </w:p>
+    <w:p>
+      <w:pPr>
+        <w:pStyle w:val="Heading1"/>
+      </w:pPr>
+      <w:r>
+        <w:lastRenderedPageBreak/>
+        <w:t>Diagram of Compilation Process</w:t>
+      </w:r>
       <w:r>
         <w:rPr>
           <w:noProof/>
@@ -350,7 +574,7 @@
                     <pic:cNvPicPr/>
                   </pic:nvPicPr>
                   <pic:blipFill>
-                    <a:blip r:embed="rId7"/>
+                    <a:blip r:embed="rId8"/>
                     <a:stretch>
                       <a:fillRect/>
                     </a:stretch>
@@ -371,19 +595,123 @@
         </w:drawing>
       </w:r>
     </w:p>
+    <w:p/>
+    <w:p>
+      <w:pPr>
+        <w:pStyle w:val="ListParagraph"/>
+        <w:numPr>
+          <w:ilvl w:val="0"/>
+          <w:numId w:val="1"/>
+        </w:numPr>
+      </w:pPr>
+      <w:r>
+        <w:t>The application source code is fed into the front-end compiler</w:t>
+      </w:r>
+    </w:p>
+    <w:p>
+      <w:pPr>
+        <w:pStyle w:val="ListParagraph"/>
+        <w:numPr>
+          <w:ilvl w:val="0"/>
+          <w:numId w:val="1"/>
+        </w:numPr>
+      </w:pPr>
+      <w:r>
+        <w:t xml:space="preserve">The compiler will generate the </w:t>
+      </w:r>
+      <w:r>
+        <w:t>A</w:t>
+      </w:r>
+      <w:r>
+        <w:t xml:space="preserve">bstract </w:t>
+      </w:r>
+      <w:r>
+        <w:t>S</w:t>
+      </w:r>
+      <w:r>
+        <w:t xml:space="preserve">yntax </w:t>
+      </w:r>
+      <w:r>
+        <w:t>T</w:t>
+      </w:r>
+      <w:r>
+        <w:t>ree</w:t>
+      </w:r>
+      <w:r>
+        <w:t xml:space="preserve"> (AST)</w:t>
+      </w:r>
+    </w:p>
+    <w:p>
+      <w:pPr>
+        <w:pStyle w:val="ListParagraph"/>
+        <w:numPr>
+          <w:ilvl w:val="0"/>
+          <w:numId w:val="1"/>
+        </w:numPr>
+      </w:pPr>
+      <w:r>
+        <w:t>The optimizer and other mutation plugins alter the AST</w:t>
+      </w:r>
+    </w:p>
+    <w:p>
+      <w:pPr>
+        <w:pStyle w:val="ListParagraph"/>
+        <w:numPr>
+          <w:ilvl w:val="0"/>
+          <w:numId w:val="1"/>
+        </w:numPr>
+      </w:pPr>
+      <w:r>
+        <w:t>The AST is translated and linked into the target language (platform)</w:t>
+      </w:r>
+    </w:p>
+    <w:p>
+      <w:pPr>
+        <w:pStyle w:val="ListParagraph"/>
+        <w:numPr>
+          <w:ilvl w:val="0"/>
+          <w:numId w:val="1"/>
+        </w:numPr>
+      </w:pPr>
+      <w:r>
+        <w:t>The compiler chain will optionally feed the output into another iteration</w:t>
+      </w:r>
+    </w:p>
+    <w:p>
+      <w:pPr>
+        <w:pStyle w:val="ListParagraph"/>
+        <w:numPr>
+          <w:ilvl w:val="0"/>
+          <w:numId w:val="1"/>
+        </w:numPr>
+      </w:pPr>
+      <w:r>
+        <w:t xml:space="preserve">The final solution output will be staged and is ready for </w:t>
+      </w:r>
+      <w:r>
+        <w:t>deployment</w:t>
+      </w:r>
+    </w:p>
+    <w:p>
+      <w:pPr>
+        <w:spacing w:line="259" w:lineRule="auto"/>
+      </w:pPr>
+      <w:r>
+        <w:br w:type="page"/>
+      </w:r>
+    </w:p>
     <w:sdt>
       <w:sdtPr>
+        <w:rPr>
+          <w:b w:val="0"/>
+        </w:rPr>
         <w:id w:val="-233015267"/>
         <w:docPartObj>
           <w:docPartGallery w:val="Bibliographies"/>
           <w:docPartUnique/>
         </w:docPartObj>
       </w:sdtPr>
-      <w:sdtEndPr>
-        <w:rPr>
-          <w:b w:val="0"/>
-        </w:rPr>
-      </w:sdtEndPr>
+      <w:sdtEndPr/>
       <w:sdtContent>
         <w:p>
           <w:pPr>
@@ -392,12 +720,15 @@
           <w:r>
             <w:t>References</w:t>
           </w:r>
+          <w:bookmarkStart w:id="0" w:name="_GoBack"/>
+          <w:bookmarkEnd w:id="0"/>
         </w:p>
         <w:sdt>
           <w:sdtPr>
             <w:id w:val="-573587230"/>
             <w:bibliography/>
           </w:sdtPr>
+          <w:sdtEndPr/>
           <w:sdtContent>
             <w:p>
               <w:pPr>
@@ -435,6 +766,35 @@
                   <w:noProof/>
                 </w:rPr>
                 <w:t xml:space="preserve"> Retrieved from YouTube: https://www.youtube.com/watch?v=JhHMJCUmq28</w:t>
+              </w:r>
+            </w:p>
+            <w:p>
+              <w:pPr>
+                <w:pStyle w:val="Bibliography"/>
+                <w:ind w:left="720" w:hanging="720"/>
+                <w:rPr>
+                  <w:noProof/>
+                </w:rPr>
+              </w:pPr>
+              <w:r>
+                <w:rPr>
+                  <w:noProof/>
+                </w:rPr>
+                <w:t xml:space="preserve">Liberty, J. (1997). </w:t>
+              </w:r>
+              <w:r>
+                <w:rPr>
+                  <w:i/>
+                  <w:iCs/>
+                  <w:noProof/>
+                </w:rPr>
+                <w:t>Teach Yourself C++ in 21 Days.</w:t>
+              </w:r>
+              <w:r>
+                <w:rPr>
+                  <w:noProof/>
+                </w:rPr>
+                <w:t xml:space="preserve"> Sams Publishing.</w:t>
               </w:r>
             </w:p>
             <w:p>
@@ -515,7 +875,7 @@
       </w:pPr>
     </w:p>
     <w:sectPr>
-      <w:headerReference w:type="default" r:id="rId8"/>
+      <w:headerReference w:type="default" r:id="rId9"/>
       <w:pgSz w:w="12240" w:h="15840"/>
       <w:pgMar w:top="1440" w:right="1440" w:bottom="1440" w:left="1440" w:header="720" w:footer="720" w:gutter="0"/>
       <w:pgNumType w:start="0"/>
@@ -670,6 +1030,103 @@
     </w:pPr>
   </w:p>
 </w:hdr>
+</file>
+
+<file path=word/numbering.xml><?xml version="1.0" encoding="utf-8"?>
+<w:numbering xmlns:wpc="http://schemas.microsoft.com/office/word/2010/wordprocessingCanvas" xmlns:cx="http://schemas.microsoft.com/office/drawing/2014/chartex" xmlns:cx1="http://schemas.microsoft.com/office/drawing/2015/9/8/chartex" xmlns:cx2="http://schemas.microsoft.com/office/drawing/2015/10/21/chartex" xmlns:cx3="http://schemas.microsoft.com/office/drawing/2016/5/9/chartex" xmlns:cx4="http://schemas.microsoft.com/office/drawing/2016/5/10/chartex" xmlns:cx5="http://schemas.microsoft.com/office/drawing/2016/5/11/chartex" xmlns:cx6="http://schemas.microsoft.com/office/drawing/2016/5/12/chartex" xmlns:cx7="http://schemas.microsoft.com/office/drawing/2016/5/13/chartex" xmlns:cx8="http://schemas.microsoft.com/office/drawing/2016/5/14/chartex" xmlns:mc="http://schemas.openxmlformats.org/markup-compatibility/2006" xmlns:aink="http://schemas.microsoft.com/office/drawing/2016/ink" xmlns:am3d="http://schemas.microsoft.com/office/drawing/2017/model3d" xmlns:o="urn:schemas-microsoft-com:office:office" xmlns:r="http://schemas.openxmlformats.org/officeDocument/2006/relationships" xmlns:m="http://schemas.openxmlformats.org/officeDocument/2006/math" xmlns:v="urn:schemas-microsoft-com:vml" xmlns:wp14="http://schemas.microsoft.com/office/word/2010/wordprocessingDrawing" xmlns:wp="http://schemas.openxmlformats.org/drawingml/2006/wordprocessingDrawing" xmlns:w10="urn:schemas-microsoft-com:office:word" xmlns:w="http://schemas.openxmlformats.org/wordprocessingml/2006/main" xmlns:w14="http://schemas.microsoft.com/office/word/2010/wordml" xmlns:w15="http://schemas.microsoft.com/office/word/2012/wordml" xmlns:w16cid="http://schemas.microsoft.com/office/word/2016/wordml/cid" xmlns:w16se="http://schemas.microsoft.com/office/word/2015/wordml/symex" xmlns:wpg="http://schemas.microsoft.com/office/word/2010/wordprocessingGroup" xmlns:wpi="http://schemas.microsoft.com/office/word/2010/wordprocessingInk" xmlns:wne="http://schemas.microsoft.com/office/word/2006/wordml" xmlns:wps="http://schemas.microsoft.com/office/word/2010/wordprocessingShape" mc:Ignorable="w14 w15 w16se w16cid wp14">
+  <w:abstractNum w:abstractNumId="0" w15:restartNumberingAfterBreak="0">
+    <w:nsid w:val="526F3D34"/>
+    <w:multiLevelType w:val="hybridMultilevel"/>
+    <w:tmpl w:val="0268B6AE"/>
+    <w:lvl w:ilvl="0" w:tplc="0409000F">
+      <w:start w:val="1"/>
+      <w:numFmt w:val="decimal"/>
+      <w:lvlText w:val="%1."/>
+      <w:lvlJc w:val="left"/>
+      <w:pPr>
+        <w:ind w:left="720" w:hanging="360"/>
+      </w:pPr>
+      <w:rPr>
+        <w:rFonts w:hint="default"/>
+      </w:rPr>
+    </w:lvl>
+    <w:lvl w:ilvl="1" w:tplc="04090019" w:tentative="1">
+      <w:start w:val="1"/>
+      <w:numFmt w:val="lowerLetter"/>
+      <w:lvlText w:val="%2."/>
+      <w:lvlJc w:val="left"/>
+      <w:pPr>
+        <w:ind w:left="1440" w:hanging="360"/>
+      </w:pPr>
+    </w:lvl>
+    <w:lvl w:ilvl="2" w:tplc="0409001B" w:tentative="1">
+      <w:start w:val="1"/>
+      <w:numFmt w:val="lowerRoman"/>
+      <w:lvlText w:val="%3."/>
+      <w:lvlJc w:val="right"/>
+      <w:pPr>
+        <w:ind w:left="2160" w:hanging="180"/>
+      </w:pPr>
+    </w:lvl>
+    <w:lvl w:ilvl="3" w:tplc="0409000F" w:tentative="1">
+      <w:start w:val="1"/>
+      <w:numFmt w:val="decimal"/>
+      <w:lvlText w:val="%4."/>
+      <w:lvlJc w:val="left"/>
+      <w:pPr>
+        <w:ind w:left="2880" w:hanging="360"/>
+      </w:pPr>
+    </w:lvl>
+    <w:lvl w:ilvl="4" w:tplc="04090019" w:tentative="1">
+      <w:start w:val="1"/>
+      <w:numFmt w:val="lowerLetter"/>
+      <w:lvlText w:val="%5."/>
+      <w:lvlJc w:val="left"/>
+      <w:pPr>
+        <w:ind w:left="3600" w:hanging="360"/>
+      </w:pPr>
+    </w:lvl>
+    <w:lvl w:ilvl="5" w:tplc="0409001B" w:tentative="1">
+      <w:start w:val="1"/>
+      <w:numFmt w:val="lowerRoman"/>
+      <w:lvlText w:val="%6."/>
+      <w:lvlJc w:val="right"/>
+      <w:pPr>
+        <w:ind w:left="4320" w:hanging="180"/>
+      </w:pPr>
+    </w:lvl>
+    <w:lvl w:ilvl="6" w:tplc="0409000F" w:tentative="1">
+      <w:start w:val="1"/>
+      <w:numFmt w:val="decimal"/>
+      <w:lvlText w:val="%7."/>
+      <w:lvlJc w:val="left"/>
+      <w:pPr>
+        <w:ind w:left="5040" w:hanging="360"/>
+      </w:pPr>
+    </w:lvl>
+    <w:lvl w:ilvl="7" w:tplc="04090019" w:tentative="1">
+      <w:start w:val="1"/>
+      <w:numFmt w:val="lowerLetter"/>
+      <w:lvlText w:val="%8."/>
+      <w:lvlJc w:val="left"/>
+      <w:pPr>
+        <w:ind w:left="5760" w:hanging="360"/>
+      </w:pPr>
+    </w:lvl>
+    <w:lvl w:ilvl="8" w:tplc="0409001B" w:tentative="1">
+      <w:start w:val="1"/>
+      <w:numFmt w:val="lowerRoman"/>
+      <w:lvlText w:val="%9."/>
+      <w:lvlJc w:val="right"/>
+      <w:pPr>
+        <w:ind w:left="6480" w:hanging="180"/>
+      </w:pPr>
+    </w:lvl>
+  </w:abstractNum>
+  <w:num w:numId="1">
+    <w:abstractNumId w:val="0"/>
+  </w:num>
+</w:numbering>
 </file>
 
 <file path=word/styles.xml><?xml version="1.0" encoding="utf-8"?>
@@ -1198,6 +1655,17 @@
     <w:unhideWhenUsed/>
     <w:rsid w:val="00265DE9"/>
   </w:style>
+  <w:style w:type="paragraph" w:styleId="ListParagraph">
+    <w:name w:val="List Paragraph"/>
+    <w:basedOn w:val="Normal"/>
+    <w:uiPriority w:val="34"/>
+    <w:qFormat/>
+    <w:rsid w:val="00943C78"/>
+    <w:pPr>
+      <w:ind w:left="720"/>
+      <w:contextualSpacing/>
+    </w:pPr>
+  </w:style>
 </w:styles>
 </file>
 
@@ -1555,13 +2023,32 @@
     <b:Month>January</b:Month>
     <b:Day>26</b:Day>
     <b:URL>https://www.youtube.com/watch?v=a5-WaD8VV38&amp;feature=youtu.be</b:URL>
+    <b:RefOrder>4</b:RefOrder>
+  </b:Source>
+  <b:Source>
+    <b:Tag>Lib97</b:Tag>
+    <b:SourceType>Book</b:SourceType>
+    <b:Guid>{5011F2D3-6B8A-4A79-9DA8-F0C8B924B5CF}</b:Guid>
+    <b:Author>
+      <b:Author>
+        <b:NameList>
+          <b:Person>
+            <b:Last>Liberty</b:Last>
+            <b:First>J</b:First>
+          </b:Person>
+        </b:NameList>
+      </b:Author>
+    </b:Author>
+    <b:Title>Teach Yourself C++ in 21 Days</b:Title>
+    <b:Year>1997</b:Year>
+    <b:Publisher>Sams Publishing</b:Publisher>
     <b:RefOrder>3</b:RefOrder>
   </b:Source>
 </b:Sources>
 </file>
 
 <file path=customXml/itemProps1.xml><?xml version="1.0" encoding="utf-8"?>
-<ds:datastoreItem xmlns:ds="http://schemas.openxmlformats.org/officeDocument/2006/customXml" ds:itemID="{865ABB9C-BBC8-446B-AB54-5C4251578235}">
+<ds:datastoreItem xmlns:ds="http://schemas.openxmlformats.org/officeDocument/2006/customXml" ds:itemID="{D08924ED-E0B3-454F-8DF9-EB2185BAB7EB}">
   <ds:schemaRefs>
     <ds:schemaRef ds:uri="http://schemas.openxmlformats.org/officeDocument/2006/bibliography"/>
   </ds:schemaRefs>

</xml_diff>

<commit_message>
peer reviewed notes on part-a
</commit_message>
<xml_diff>
--- a/Week4_AnalyzeProgrammingLanguage/Week4_UnderstandingCpp_PartA.docx
+++ b/Week4_AnalyzeProgrammingLanguage/Week4_UnderstandingCpp_PartA.docx
@@ -78,7 +78,13 @@
       </w:r>
       <w:r>
         <w:lastRenderedPageBreak/>
-        <w:t>What is machine and assembly languages?</w:t>
+        <w:t xml:space="preserve">What </w:t>
+      </w:r>
+      <w:r>
+        <w:t xml:space="preserve">is </w:t>
+      </w:r>
+      <w:r>
+        <w:t>assembly language?</w:t>
       </w:r>
     </w:p>
     <w:p>
@@ -241,7 +247,19 @@
         <w:ind w:firstLine="720"/>
       </w:pPr>
       <w:r>
-        <w:t xml:space="preserve">In the utopian model software is written once and able to run correctly on </w:t>
+        <w:t xml:space="preserve">In </w:t>
+      </w:r>
+      <w:r>
+        <w:t>U</w:t>
+      </w:r>
+      <w:r>
+        <w:t>topia</w:t>
+      </w:r>
+      <w:r>
+        <w:t xml:space="preserve">, </w:t>
+      </w:r>
+      <w:r>
+        <w:t xml:space="preserve">software is written once and able to run correctly on </w:t>
       </w:r>
       <w:r>
         <w:t>any</w:t>
@@ -303,7 +321,30 @@
         <w:ind w:firstLine="720"/>
       </w:pPr>
       <w:r>
-        <w:t>Over time the need to write more complex abstractions gave rise to C++, which provided extensions to base C language. Examples include oriented design patterns, templating, and structured exception handling</w:t>
+        <w:t xml:space="preserve">Over time the need to write more complex abstractions gave rise to C++, which provided extensions to </w:t>
+      </w:r>
+      <w:r>
+        <w:t xml:space="preserve">core </w:t>
+      </w:r>
+      <w:r>
+        <w:t>C</w:t>
+      </w:r>
+      <w:r>
+        <w:t>-</w:t>
+      </w:r>
+      <w:r>
+        <w:t xml:space="preserve">language. Examples include </w:t>
+      </w:r>
+      <w:proofErr w:type="gramStart"/>
+      <w:r>
+        <w:t xml:space="preserve">object </w:t>
+      </w:r>
+      <w:r>
+        <w:t>oriented</w:t>
+      </w:r>
+      <w:proofErr w:type="gramEnd"/>
+      <w:r>
+        <w:t xml:space="preserve"> design patterns, templating, and structured exception handling</w:t>
       </w:r>
       <w:sdt>
         <w:sdtPr>
@@ -425,7 +466,13 @@
         <w:t xml:space="preserve">.” </w:t>
       </w:r>
       <w:r>
-        <w:t xml:space="preserve">The combination of abstract language constructs combined with the ability to compiled </w:t>
+        <w:t xml:space="preserve">The combination of abstract language constructs combined with the ability to </w:t>
+      </w:r>
+      <w:r>
+        <w:t xml:space="preserve">be </w:t>
+      </w:r>
+      <w:r>
+        <w:t xml:space="preserve">compiled </w:t>
       </w:r>
       <w:r>
         <w:t>into raw assembly language</w:t>
@@ -495,7 +542,19 @@
         <w:ind w:firstLine="720"/>
       </w:pPr>
       <w:r>
-        <w:t>Tool chains can then be built to analyze or mutate the IR representation to other forms. For example, an optimizer might simplify mathematical expressions, or a static analyzer look for buffer overflow scenarios.</w:t>
+        <w:t xml:space="preserve">Tool chains can then be built to analyze or mutate the IR representation to other forms. For example, an optimizer might simplify mathematical expressions, </w:t>
+      </w:r>
+      <w:r>
+        <w:t>and</w:t>
+      </w:r>
+      <w:r>
+        <w:t xml:space="preserve"> a static analyzer look</w:t>
+      </w:r>
+      <w:r>
+        <w:t>s</w:t>
+      </w:r>
+      <w:r>
+        <w:t xml:space="preserve"> for buffer overflow scenarios.</w:t>
       </w:r>
     </w:p>
     <w:p>
@@ -503,7 +562,13 @@
         <w:ind w:firstLine="720"/>
       </w:pPr>
       <w:r>
-        <w:t xml:space="preserve">After the tool chains have executed the build engineer can transform the </w:t>
+        <w:t>After the tool chains have executed</w:t>
+      </w:r>
+      <w:r>
+        <w:t>,</w:t>
+      </w:r>
+      <w:r>
+        <w:t xml:space="preserve"> the build engineer can transform the </w:t>
       </w:r>
       <w:r>
         <w:t xml:space="preserve">IR into the next target. Perhaps </w:t>
@@ -521,7 +586,13 @@
         <w:t>The cycle of consume, parse, emit continues until the abstractions have been properly generated or reduced.</w:t>
       </w:r>
       <w:r>
-        <w:t xml:space="preserve"> Given the relative flexibility to this model, </w:t>
+        <w:t xml:space="preserve"> Given the relative flexibility </w:t>
+      </w:r>
+      <w:r>
+        <w:t>of</w:t>
+      </w:r>
+      <w:r>
+        <w:t xml:space="preserve"> this model, </w:t>
       </w:r>
       <w:r>
         <w:t>selecting the</w:t>
@@ -532,6 +603,8 @@
       <w:r>
         <w:t xml:space="preserve">. </w:t>
       </w:r>
+      <w:bookmarkStart w:id="0" w:name="_GoBack"/>
+      <w:bookmarkEnd w:id="0"/>
     </w:p>
     <w:p>
       <w:pPr>
@@ -720,8 +793,6 @@
           <w:r>
             <w:t>References</w:t>
           </w:r>
-          <w:bookmarkStart w:id="0" w:name="_GoBack"/>
-          <w:bookmarkEnd w:id="0"/>
         </w:p>
         <w:sdt>
           <w:sdtPr>
@@ -2048,7 +2119,7 @@
 </file>
 
 <file path=customXml/itemProps1.xml><?xml version="1.0" encoding="utf-8"?>
-<ds:datastoreItem xmlns:ds="http://schemas.openxmlformats.org/officeDocument/2006/customXml" ds:itemID="{D08924ED-E0B3-454F-8DF9-EB2185BAB7EB}">
+<ds:datastoreItem xmlns:ds="http://schemas.openxmlformats.org/officeDocument/2006/customXml" ds:itemID="{75DE3CF9-387C-468A-AB9F-CBAA34699F6B}">
   <ds:schemaRefs>
     <ds:schemaRef ds:uri="http://schemas.openxmlformats.org/officeDocument/2006/bibliography"/>
   </ds:schemaRefs>

</xml_diff>